<commit_message>
we handle the case when the leading timestamp is different than the embedded timestamp. 329/0/0.
</commit_message>
<xml_diff>
--- a/src/site/doc/User Manual.docx
+++ b/src/site/doc/User Manual.docx
@@ -1,6 +1,6 @@
 
 <file path=word/document.xml><?xml version="1.0" encoding="utf-8"?>
-<w:document xmlns:wpc="http://schemas.microsoft.com/office/word/2010/wordprocessingCanvas" xmlns:mc="http://schemas.openxmlformats.org/markup-compatibility/2006" xmlns:o="urn:schemas-microsoft-com:office:office" xmlns:r="http://schemas.openxmlformats.org/officeDocument/2006/relationships" xmlns:m="http://schemas.openxmlformats.org/officeDocument/2006/math" xmlns:v="urn:schemas-microsoft-com:vml" xmlns:wp14="http://schemas.microsoft.com/office/word/2010/wordprocessingDrawing" xmlns:wp="http://schemas.openxmlformats.org/drawingml/2006/wordprocessingDrawing" xmlns:w10="urn:schemas-microsoft-com:office:word" xmlns:w="http://schemas.openxmlformats.org/wordprocessingml/2006/main" xmlns:w14="http://schemas.microsoft.com/office/word/2010/wordml" xmlns:wpg="http://schemas.microsoft.com/office/word/2010/wordprocessingGroup" xmlns:wpi="http://schemas.microsoft.com/office/word/2010/wordprocessingInk" xmlns:wne="http://schemas.microsoft.com/office/word/2006/wordml" xmlns:wps="http://schemas.microsoft.com/office/word/2010/wordprocessingShape" mc:Ignorable="w14 wp14">
+<w:document xmlns:wpc="http://schemas.microsoft.com/office/word/2010/wordprocessingCanvas" xmlns:mo="http://schemas.microsoft.com/office/mac/office/2008/main" xmlns:mc="http://schemas.openxmlformats.org/markup-compatibility/2006" xmlns:mv="urn:schemas-microsoft-com:mac:vml" xmlns:o="urn:schemas-microsoft-com:office:office" xmlns:r="http://schemas.openxmlformats.org/officeDocument/2006/relationships" xmlns:m="http://schemas.openxmlformats.org/officeDocument/2006/math" xmlns:v="urn:schemas-microsoft-com:vml" xmlns:wp14="http://schemas.microsoft.com/office/word/2010/wordprocessingDrawing" xmlns:wp="http://schemas.openxmlformats.org/drawingml/2006/wordprocessingDrawing" xmlns:w10="urn:schemas-microsoft-com:office:word" xmlns:w="http://schemas.openxmlformats.org/wordprocessingml/2006/main" xmlns:w14="http://schemas.microsoft.com/office/word/2010/wordml" xmlns:wpg="http://schemas.microsoft.com/office/word/2010/wordprocessingGroup" xmlns:wpi="http://schemas.microsoft.com/office/word/2010/wordprocessingInk" xmlns:wne="http://schemas.microsoft.com/office/word/2006/wordml" xmlns:wps="http://schemas.microsoft.com/office/word/2010/wordprocessingShape" mc:Ignorable="w14 wp14">
   <w:body>
     <w:p>
       <w:pPr>
@@ -313,103 +313,103 @@
         <w:t xml:space="preserve">The GC logs do not maintain a full time stamp, but just an offset, expressed in milliseconds, from the moment the logging started. In order to calculate a timestamp for an event, a “time origin” is needed. </w:t>
       </w:r>
       <w:proofErr w:type="spellStart"/>
+      <w:proofErr w:type="gramStart"/>
       <w:r>
         <w:t>gc</w:t>
       </w:r>
       <w:proofErr w:type="spellEnd"/>
-      <w:r>
+      <w:proofErr w:type="gramEnd"/>
+      <w:r>
+        <w:t>-analyzer  accepts a time origin value specified on command line, with the following syntax:</w:t>
+      </w:r>
+    </w:p>
+    <w:p>
+      <w:pPr>
+        <w:rPr>
+          <w:rFonts w:ascii="Courier New" w:hAnsi="Courier New" w:cs="Courier New"/>
+        </w:rPr>
+      </w:pPr>
+    </w:p>
+    <w:p>
+      <w:pPr>
+        <w:rPr>
+          <w:rFonts w:ascii="Courier New" w:hAnsi="Courier New" w:cs="Courier New"/>
+        </w:rPr>
+      </w:pPr>
+      <w:r>
+        <w:rPr>
+          <w:rFonts w:ascii="Courier New" w:hAnsi="Courier New" w:cs="Courier New"/>
+        </w:rPr>
         <w:t>-</w:t>
       </w:r>
       <w:proofErr w:type="gramStart"/>
       <w:r>
-        <w:t>analyzer  accepts</w:t>
+        <w:rPr>
+          <w:rFonts w:ascii="Courier New" w:hAnsi="Courier New" w:cs="Courier New"/>
+        </w:rPr>
+        <w:t>o</w:t>
       </w:r>
       <w:proofErr w:type="gramEnd"/>
       <w:r>
-        <w:t xml:space="preserve"> a time origin value specified on command line, with the following syntax:</w:t>
-      </w:r>
-    </w:p>
-    <w:p>
-      <w:pPr>
         <w:rPr>
           <w:rFonts w:ascii="Courier New" w:hAnsi="Courier New" w:cs="Courier New"/>
         </w:rPr>
-      </w:pPr>
-    </w:p>
-    <w:p>
-      <w:pPr>
+        <w:t>|--time-origin MM/</w:t>
+      </w:r>
+      <w:proofErr w:type="spellStart"/>
+      <w:r>
         <w:rPr>
           <w:rFonts w:ascii="Courier New" w:hAnsi="Courier New" w:cs="Courier New"/>
         </w:rPr>
-      </w:pPr>
+        <w:t>dd</w:t>
+      </w:r>
+      <w:proofErr w:type="spellEnd"/>
       <w:r>
         <w:rPr>
           <w:rFonts w:ascii="Courier New" w:hAnsi="Courier New" w:cs="Courier New"/>
         </w:rPr>
-        <w:t>-o|--time-origin MM/</w:t>
+        <w:t>/</w:t>
       </w:r>
       <w:proofErr w:type="spellStart"/>
       <w:r>
         <w:rPr>
           <w:rFonts w:ascii="Courier New" w:hAnsi="Courier New" w:cs="Courier New"/>
         </w:rPr>
-        <w:t>dd</w:t>
+        <w:t>yy</w:t>
       </w:r>
       <w:proofErr w:type="spellEnd"/>
       <w:r>
         <w:rPr>
           <w:rFonts w:ascii="Courier New" w:hAnsi="Courier New" w:cs="Courier New"/>
         </w:rPr>
-        <w:t>/</w:t>
+        <w:t xml:space="preserve"> </w:t>
       </w:r>
       <w:proofErr w:type="spellStart"/>
       <w:r>
         <w:rPr>
           <w:rFonts w:ascii="Courier New" w:hAnsi="Courier New" w:cs="Courier New"/>
         </w:rPr>
-        <w:t>yy</w:t>
-      </w:r>
-      <w:proofErr w:type="spellEnd"/>
+        <w:t>HH</w:t>
+      </w:r>
       <w:r>
         <w:rPr>
           <w:rFonts w:ascii="Courier New" w:hAnsi="Courier New" w:cs="Courier New"/>
         </w:rPr>
+        <w:t>:mm:ss,SSS</w:t>
+      </w:r>
+      <w:proofErr w:type="spellEnd"/>
+      <w:r>
+        <w:rPr>
+          <w:rFonts w:ascii="Courier New" w:hAnsi="Courier New" w:cs="Courier New"/>
+        </w:rPr>
         <w:t xml:space="preserve"> </w:t>
       </w:r>
-      <w:proofErr w:type="spellStart"/>
-      <w:r>
+    </w:p>
+    <w:p>
+      <w:pPr>
         <w:rPr>
           <w:rFonts w:ascii="Courier New" w:hAnsi="Courier New" w:cs="Courier New"/>
         </w:rPr>
-        <w:t>HH</w:t>
-      </w:r>
-      <w:r>
-        <w:rPr>
-          <w:rFonts w:ascii="Courier New" w:hAnsi="Courier New" w:cs="Courier New"/>
-        </w:rPr>
-        <w:t>:mm:ss</w:t>
-      </w:r>
-      <w:proofErr w:type="gramStart"/>
-      <w:r>
-        <w:rPr>
-          <w:rFonts w:ascii="Courier New" w:hAnsi="Courier New" w:cs="Courier New"/>
-        </w:rPr>
-        <w:t>,SSS</w:t>
-      </w:r>
-      <w:proofErr w:type="spellEnd"/>
-      <w:proofErr w:type="gramEnd"/>
-      <w:r>
-        <w:rPr>
-          <w:rFonts w:ascii="Courier New" w:hAnsi="Courier New" w:cs="Courier New"/>
-        </w:rPr>
-        <w:t xml:space="preserve"> </w:t>
-      </w:r>
-    </w:p>
-    <w:p>
-      <w:pPr>
-        <w:rPr>
-          <w:rFonts w:ascii="Courier New" w:hAnsi="Courier New" w:cs="Courier New"/>
-        </w:rPr>
       </w:pPr>
     </w:p>
     <w:p>
@@ -435,28 +435,12 @@
     </w:p>
     <w:p>
       <w:r>
-        <w:t xml:space="preserve">    *.29-Dec-11-0808    (time origin will be initialized to 12/29/11 8:08:00 </w:t>
-      </w:r>
-      <w:proofErr w:type="gramStart"/>
-      <w:r>
-        <w:t>AM</w:t>
-      </w:r>
-      <w:proofErr w:type="gramEnd"/>
-      <w:r>
-        <w:t>)</w:t>
-      </w:r>
-    </w:p>
-    <w:p>
-      <w:r>
-        <w:t xml:space="preserve">    *.29-Dec-11-</w:t>
-      </w:r>
-      <w:proofErr w:type="gramStart"/>
-      <w:r>
-        <w:t>220344  (</w:t>
-      </w:r>
-      <w:proofErr w:type="gramEnd"/>
-      <w:r>
-        <w:t>time origin will be initialized to 12/29/11 10:03:44 PM)</w:t>
+        <w:t xml:space="preserve">    *.29-Dec-11-0808    (time origin will be initialized to 12/29/11 8:08:00 AM)</w:t>
+      </w:r>
+    </w:p>
+    <w:p>
+      <w:r>
+        <w:t xml:space="preserve">    *.29-Dec-11-220344  (time origin will be initialized to 12/29/11 10:03:44 PM)</w:t>
       </w:r>
     </w:p>
     <w:p/>
@@ -482,12 +466,9 @@
         <w:t>gc</w:t>
       </w:r>
       <w:proofErr w:type="spellEnd"/>
-      <w:r>
-        <w:t>-analyzer</w:t>
-      </w:r>
       <w:proofErr w:type="gramEnd"/>
       <w:r>
-        <w:t xml:space="preserve"> Development</w:t>
+        <w:t>-analyzer Development</w:t>
       </w:r>
       <w:bookmarkEnd w:id="1"/>
     </w:p>
@@ -502,6 +483,175 @@
         <w:t>TODO</w:t>
       </w:r>
       <w:bookmarkEnd w:id="2"/>
+    </w:p>
+    <w:p>
+      <w:pPr>
+        <w:pStyle w:val="ListParagraph"/>
+        <w:numPr>
+          <w:ilvl w:val="0"/>
+          <w:numId w:val="2"/>
+        </w:numPr>
+        <w:spacing w:after="0" w:line="240" w:lineRule="auto"/>
+        <w:rPr>
+          <w:rFonts w:ascii="Garamond" w:hAnsi="Garamond"/>
+        </w:rPr>
+      </w:pPr>
+      <w:proofErr w:type="spellStart"/>
+      <w:proofErr w:type="gramStart"/>
+      <w:r>
+        <w:rPr>
+          <w:rFonts w:ascii="Garamond" w:hAnsi="Garamond"/>
+          <w:b/>
+        </w:rPr>
+        <w:t>gca</w:t>
+      </w:r>
+      <w:proofErr w:type="spellEnd"/>
+      <w:proofErr w:type="gramEnd"/>
+      <w:r>
+        <w:rPr>
+          <w:rFonts w:ascii="Garamond" w:hAnsi="Garamond"/>
+          <w:b/>
+        </w:rPr>
+        <w:t xml:space="preserve"> </w:t>
+      </w:r>
+      <w:r>
+        <w:rPr>
+          <w:rFonts w:ascii="Garamond" w:hAnsi="Garamond"/>
+          <w:b/>
+        </w:rPr>
+        <w:t xml:space="preserve">04/28/15. </w:t>
+      </w:r>
+      <w:r>
+        <w:rPr>
+          <w:rFonts w:ascii="Garamond" w:hAnsi="Garamond"/>
+        </w:rPr>
+        <w:t xml:space="preserve">Next on </w:t>
+      </w:r>
+      <w:proofErr w:type="spellStart"/>
+      <w:proofErr w:type="gramStart"/>
+      <w:r>
+        <w:rPr>
+          <w:rFonts w:ascii="Garamond" w:hAnsi="Garamond"/>
+        </w:rPr>
+        <w:t>gca</w:t>
+      </w:r>
+      <w:proofErr w:type="spellEnd"/>
+      <w:proofErr w:type="gramEnd"/>
+      <w:r>
+        <w:rPr>
+          <w:rFonts w:ascii="Garamond" w:hAnsi="Garamond"/>
+        </w:rPr>
+        <w:t xml:space="preserve">  - I should be able to export all fields by default. If a field does not apply, it should generate ‘’ in the CSV file.</w:t>
+      </w:r>
+    </w:p>
+    <w:p>
+      <w:pPr>
+        <w:pStyle w:val="ListParagraph"/>
+        <w:numPr>
+          <w:ilvl w:val="0"/>
+          <w:numId w:val="2"/>
+        </w:numPr>
+        <w:spacing w:after="0" w:line="240" w:lineRule="auto"/>
+        <w:rPr>
+          <w:rFonts w:ascii="Garamond" w:hAnsi="Garamond"/>
+        </w:rPr>
+      </w:pPr>
+      <w:proofErr w:type="spellStart"/>
+      <w:proofErr w:type="gramStart"/>
+      <w:r>
+        <w:rPr>
+          <w:rFonts w:ascii="Garamond" w:hAnsi="Garamond"/>
+          <w:b/>
+        </w:rPr>
+        <w:t>gca</w:t>
+      </w:r>
+      <w:proofErr w:type="spellEnd"/>
+      <w:proofErr w:type="gramEnd"/>
+      <w:r>
+        <w:rPr>
+          <w:rFonts w:ascii="Garamond" w:hAnsi="Garamond"/>
+          <w:b/>
+        </w:rPr>
+        <w:t xml:space="preserve"> </w:t>
+      </w:r>
+      <w:r>
+        <w:rPr>
+          <w:rFonts w:ascii="Garamond" w:hAnsi="Garamond"/>
+          <w:b/>
+        </w:rPr>
+        <w:t xml:space="preserve">04/28/15. </w:t>
+      </w:r>
+      <w:r>
+        <w:rPr>
+          <w:rFonts w:ascii="Garamond" w:hAnsi="Garamond"/>
+          <w:b/>
+        </w:rPr>
+        <w:t xml:space="preserve"> </w:t>
+      </w:r>
+      <w:r>
+        <w:rPr>
+          <w:rFonts w:ascii="Garamond" w:hAnsi="Garamond"/>
+        </w:rPr>
+        <w:t xml:space="preserve">I should not throw any exception and not stop parsing, just log a warning and go on. This way I can extract </w:t>
+      </w:r>
+      <w:r>
+        <w:rPr>
+          <w:rFonts w:ascii="Garamond" w:hAnsi="Garamond"/>
+          <w:b/>
+          <w:bCs/>
+        </w:rPr>
+        <w:t>some</w:t>
+      </w:r>
+      <w:r>
+        <w:rPr>
+          <w:rFonts w:ascii="Garamond" w:hAnsi="Garamond"/>
+        </w:rPr>
+        <w:t xml:space="preserve"> info from a file instead of stopping.</w:t>
+      </w:r>
+    </w:p>
+    <w:p>
+      <w:pPr>
+        <w:pStyle w:val="ListParagraph"/>
+        <w:numPr>
+          <w:ilvl w:val="0"/>
+          <w:numId w:val="2"/>
+        </w:numPr>
+        <w:spacing w:after="0" w:line="240" w:lineRule="auto"/>
+        <w:rPr>
+          <w:rFonts w:ascii="Garamond" w:hAnsi="Garamond"/>
+        </w:rPr>
+      </w:pPr>
+      <w:proofErr w:type="spellStart"/>
+      <w:r>
+        <w:rPr>
+          <w:rFonts w:ascii="Garamond" w:hAnsi="Garamond"/>
+          <w:b/>
+        </w:rPr>
+        <w:t>gca</w:t>
+      </w:r>
+      <w:proofErr w:type="spellEnd"/>
+      <w:r>
+        <w:rPr>
+          <w:rFonts w:ascii="Garamond" w:hAnsi="Garamond"/>
+          <w:b/>
+        </w:rPr>
+        <w:t xml:space="preserve"> </w:t>
+      </w:r>
+      <w:r>
+        <w:rPr>
+          <w:rFonts w:ascii="Garamond" w:hAnsi="Garamond"/>
+          <w:b/>
+        </w:rPr>
+        <w:t xml:space="preserve">04/28/15. </w:t>
+      </w:r>
+      <w:bookmarkStart w:id="3" w:name="_GoBack"/>
+      <w:bookmarkEnd w:id="3"/>
+      <w:r>
+        <w:rPr>
+          <w:rFonts w:ascii="Garamond" w:hAnsi="Garamond"/>
+        </w:rPr>
+        <w:t xml:space="preserve"> standardize the automatic maven dependency pull from pom.xml into the final artifact (release.sh)</w:t>
+      </w:r>
     </w:p>
     <w:p>
       <w:pPr>
@@ -521,8 +671,6 @@
           <w:color w:val="FF0000"/>
         </w:rPr>
       </w:pPr>
-      <w:bookmarkStart w:id="3" w:name="_GoBack"/>
-      <w:bookmarkEnd w:id="3"/>
       <w:r>
         <w:rPr>
           <w:color w:val="FF0000"/>
@@ -671,25 +819,7 @@
           <w:color w:val="FF0000"/>
           <w:sz w:val="16"/>
         </w:rPr>
-        <w:t>: 136320K-&gt;</w:t>
-      </w:r>
-      <w:proofErr w:type="gramStart"/>
-      <w:r>
-        <w:rPr>
-          <w:rFonts w:ascii="Courier New" w:hAnsi="Courier New" w:cs="Courier New"/>
-          <w:color w:val="FF0000"/>
-          <w:sz w:val="16"/>
-        </w:rPr>
-        <w:t>6357K(</w:t>
-      </w:r>
-      <w:proofErr w:type="gramEnd"/>
-      <w:r>
-        <w:rPr>
-          <w:rFonts w:ascii="Courier New" w:hAnsi="Courier New" w:cs="Courier New"/>
-          <w:color w:val="FF0000"/>
-          <w:sz w:val="16"/>
-        </w:rPr>
-        <w:t xml:space="preserve">153344K), 0.0083580 </w:t>
+        <w:t xml:space="preserve">: 136320K-&gt;6357K(153344K), 0.0083580 </w:t>
       </w:r>
       <w:proofErr w:type="spellStart"/>
       <w:r>
@@ -966,11 +1096,11 @@
 </file>
 
 <file path=word/numbering.xml><?xml version="1.0" encoding="utf-8"?>
-<w:numbering xmlns:wpc="http://schemas.microsoft.com/office/word/2010/wordprocessingCanvas" xmlns:mc="http://schemas.openxmlformats.org/markup-compatibility/2006" xmlns:o="urn:schemas-microsoft-com:office:office" xmlns:r="http://schemas.openxmlformats.org/officeDocument/2006/relationships" xmlns:m="http://schemas.openxmlformats.org/officeDocument/2006/math" xmlns:v="urn:schemas-microsoft-com:vml" xmlns:wp14="http://schemas.microsoft.com/office/word/2010/wordprocessingDrawing" xmlns:wp="http://schemas.openxmlformats.org/drawingml/2006/wordprocessingDrawing" xmlns:w10="urn:schemas-microsoft-com:office:word" xmlns:w="http://schemas.openxmlformats.org/wordprocessingml/2006/main" xmlns:w14="http://schemas.microsoft.com/office/word/2010/wordml" xmlns:wpg="http://schemas.microsoft.com/office/word/2010/wordprocessingGroup" xmlns:wpi="http://schemas.microsoft.com/office/word/2010/wordprocessingInk" xmlns:wne="http://schemas.microsoft.com/office/word/2006/wordml" xmlns:wps="http://schemas.microsoft.com/office/word/2010/wordprocessingShape" mc:Ignorable="w14 wp14">
+<w:numbering xmlns:wpc="http://schemas.microsoft.com/office/word/2010/wordprocessingCanvas" xmlns:mo="http://schemas.microsoft.com/office/mac/office/2008/main" xmlns:mc="http://schemas.openxmlformats.org/markup-compatibility/2006" xmlns:mv="urn:schemas-microsoft-com:mac:vml" xmlns:o="urn:schemas-microsoft-com:office:office" xmlns:r="http://schemas.openxmlformats.org/officeDocument/2006/relationships" xmlns:m="http://schemas.openxmlformats.org/officeDocument/2006/math" xmlns:v="urn:schemas-microsoft-com:vml" xmlns:wp14="http://schemas.microsoft.com/office/word/2010/wordprocessingDrawing" xmlns:wp="http://schemas.openxmlformats.org/drawingml/2006/wordprocessingDrawing" xmlns:w10="urn:schemas-microsoft-com:office:word" xmlns:w="http://schemas.openxmlformats.org/wordprocessingml/2006/main" xmlns:w14="http://schemas.microsoft.com/office/word/2010/wordml" xmlns:wpg="http://schemas.microsoft.com/office/word/2010/wordprocessingGroup" xmlns:wpi="http://schemas.microsoft.com/office/word/2010/wordprocessingInk" xmlns:wne="http://schemas.microsoft.com/office/word/2006/wordml" xmlns:wps="http://schemas.microsoft.com/office/word/2010/wordprocessingShape" mc:Ignorable="w14 wp14">
   <w:abstractNum w:abstractNumId="0">
-    <w:nsid w:val="6F4B6803"/>
+    <w:nsid w:val="60223E9C"/>
     <w:multiLevelType w:val="hybridMultilevel"/>
-    <w:tmpl w:val="35B48D60"/>
+    <w:tmpl w:val="5F34C278"/>
     <w:lvl w:ilvl="0" w:tplc="04090001">
       <w:start w:val="1"/>
       <w:numFmt w:val="bullet"/>
@@ -1080,7 +1210,123 @@
       </w:rPr>
     </w:lvl>
   </w:abstractNum>
+  <w:abstractNum w:abstractNumId="1">
+    <w:nsid w:val="6F4B6803"/>
+    <w:multiLevelType w:val="hybridMultilevel"/>
+    <w:tmpl w:val="35B48D60"/>
+    <w:lvl w:ilvl="0" w:tplc="04090001">
+      <w:start w:val="1"/>
+      <w:numFmt w:val="bullet"/>
+      <w:lvlText w:val=""/>
+      <w:lvlJc w:val="left"/>
+      <w:pPr>
+        <w:ind w:left="720" w:hanging="360"/>
+      </w:pPr>
+      <w:rPr>
+        <w:rFonts w:ascii="Symbol" w:hAnsi="Symbol" w:hint="default"/>
+      </w:rPr>
+    </w:lvl>
+    <w:lvl w:ilvl="1" w:tplc="04090003" w:tentative="1">
+      <w:start w:val="1"/>
+      <w:numFmt w:val="bullet"/>
+      <w:lvlText w:val="o"/>
+      <w:lvlJc w:val="left"/>
+      <w:pPr>
+        <w:ind w:left="1440" w:hanging="360"/>
+      </w:pPr>
+      <w:rPr>
+        <w:rFonts w:ascii="Courier New" w:hAnsi="Courier New" w:cs="Courier New" w:hint="default"/>
+      </w:rPr>
+    </w:lvl>
+    <w:lvl w:ilvl="2" w:tplc="04090005" w:tentative="1">
+      <w:start w:val="1"/>
+      <w:numFmt w:val="bullet"/>
+      <w:lvlText w:val=""/>
+      <w:lvlJc w:val="left"/>
+      <w:pPr>
+        <w:ind w:left="2160" w:hanging="360"/>
+      </w:pPr>
+      <w:rPr>
+        <w:rFonts w:ascii="Wingdings" w:hAnsi="Wingdings" w:hint="default"/>
+      </w:rPr>
+    </w:lvl>
+    <w:lvl w:ilvl="3" w:tplc="04090001" w:tentative="1">
+      <w:start w:val="1"/>
+      <w:numFmt w:val="bullet"/>
+      <w:lvlText w:val=""/>
+      <w:lvlJc w:val="left"/>
+      <w:pPr>
+        <w:ind w:left="2880" w:hanging="360"/>
+      </w:pPr>
+      <w:rPr>
+        <w:rFonts w:ascii="Symbol" w:hAnsi="Symbol" w:hint="default"/>
+      </w:rPr>
+    </w:lvl>
+    <w:lvl w:ilvl="4" w:tplc="04090003" w:tentative="1">
+      <w:start w:val="1"/>
+      <w:numFmt w:val="bullet"/>
+      <w:lvlText w:val="o"/>
+      <w:lvlJc w:val="left"/>
+      <w:pPr>
+        <w:ind w:left="3600" w:hanging="360"/>
+      </w:pPr>
+      <w:rPr>
+        <w:rFonts w:ascii="Courier New" w:hAnsi="Courier New" w:cs="Courier New" w:hint="default"/>
+      </w:rPr>
+    </w:lvl>
+    <w:lvl w:ilvl="5" w:tplc="04090005" w:tentative="1">
+      <w:start w:val="1"/>
+      <w:numFmt w:val="bullet"/>
+      <w:lvlText w:val=""/>
+      <w:lvlJc w:val="left"/>
+      <w:pPr>
+        <w:ind w:left="4320" w:hanging="360"/>
+      </w:pPr>
+      <w:rPr>
+        <w:rFonts w:ascii="Wingdings" w:hAnsi="Wingdings" w:hint="default"/>
+      </w:rPr>
+    </w:lvl>
+    <w:lvl w:ilvl="6" w:tplc="04090001" w:tentative="1">
+      <w:start w:val="1"/>
+      <w:numFmt w:val="bullet"/>
+      <w:lvlText w:val=""/>
+      <w:lvlJc w:val="left"/>
+      <w:pPr>
+        <w:ind w:left="5040" w:hanging="360"/>
+      </w:pPr>
+      <w:rPr>
+        <w:rFonts w:ascii="Symbol" w:hAnsi="Symbol" w:hint="default"/>
+      </w:rPr>
+    </w:lvl>
+    <w:lvl w:ilvl="7" w:tplc="04090003" w:tentative="1">
+      <w:start w:val="1"/>
+      <w:numFmt w:val="bullet"/>
+      <w:lvlText w:val="o"/>
+      <w:lvlJc w:val="left"/>
+      <w:pPr>
+        <w:ind w:left="5760" w:hanging="360"/>
+      </w:pPr>
+      <w:rPr>
+        <w:rFonts w:ascii="Courier New" w:hAnsi="Courier New" w:cs="Courier New" w:hint="default"/>
+      </w:rPr>
+    </w:lvl>
+    <w:lvl w:ilvl="8" w:tplc="04090005" w:tentative="1">
+      <w:start w:val="1"/>
+      <w:numFmt w:val="bullet"/>
+      <w:lvlText w:val=""/>
+      <w:lvlJc w:val="left"/>
+      <w:pPr>
+        <w:ind w:left="6480" w:hanging="360"/>
+      </w:pPr>
+      <w:rPr>
+        <w:rFonts w:ascii="Wingdings" w:hAnsi="Wingdings" w:hint="default"/>
+      </w:rPr>
+    </w:lvl>
+  </w:abstractNum>
   <w:num w:numId="1">
+    <w:abstractNumId w:val="1"/>
+  </w:num>
+  <w:num w:numId="2">
     <w:abstractNumId w:val="0"/>
   </w:num>
 </w:numbering>
@@ -1103,7 +1349,7 @@
       </w:pPr>
     </w:pPrDefault>
   </w:docDefaults>
-  <w:latentStyles w:defLockedState="0" w:defUIPriority="99" w:defSemiHidden="1" w:defUnhideWhenUsed="1" w:defQFormat="0" w:count="267">
+  <w:latentStyles w:defLockedState="0" w:defUIPriority="99" w:defSemiHidden="1" w:defUnhideWhenUsed="1" w:defQFormat="0" w:count="276">
     <w:lsdException w:name="Normal" w:semiHidden="0" w:uiPriority="0" w:unhideWhenUsed="0" w:qFormat="1"/>
     <w:lsdException w:name="heading 1" w:semiHidden="0" w:uiPriority="9" w:unhideWhenUsed="0" w:qFormat="1"/>
     <w:lsdException w:name="heading 2" w:uiPriority="9" w:qFormat="1"/>
@@ -1486,7 +1732,7 @@
 </file>
 
 <file path=word/stylesWithEffects.xml><?xml version="1.0" encoding="utf-8"?>
-<w:styles xmlns:wpc="http://schemas.microsoft.com/office/word/2010/wordprocessingCanvas" xmlns:mc="http://schemas.openxmlformats.org/markup-compatibility/2006" xmlns:o="urn:schemas-microsoft-com:office:office" xmlns:r="http://schemas.openxmlformats.org/officeDocument/2006/relationships" xmlns:m="http://schemas.openxmlformats.org/officeDocument/2006/math" xmlns:v="urn:schemas-microsoft-com:vml" xmlns:wp14="http://schemas.microsoft.com/office/word/2010/wordprocessingDrawing" xmlns:wp="http://schemas.openxmlformats.org/drawingml/2006/wordprocessingDrawing" xmlns:w10="urn:schemas-microsoft-com:office:word" xmlns:w="http://schemas.openxmlformats.org/wordprocessingml/2006/main" xmlns:w14="http://schemas.microsoft.com/office/word/2010/wordml" xmlns:wpg="http://schemas.microsoft.com/office/word/2010/wordprocessingGroup" xmlns:wpi="http://schemas.microsoft.com/office/word/2010/wordprocessingInk" xmlns:wne="http://schemas.microsoft.com/office/word/2006/wordml" xmlns:wps="http://schemas.microsoft.com/office/word/2010/wordprocessingShape" mc:Ignorable="w14 wp14">
+<w:styles xmlns:wpc="http://schemas.microsoft.com/office/word/2010/wordprocessingCanvas" xmlns:mo="http://schemas.microsoft.com/office/mac/office/2008/main" xmlns:mc="http://schemas.openxmlformats.org/markup-compatibility/2006" xmlns:mv="urn:schemas-microsoft-com:mac:vml" xmlns:o="urn:schemas-microsoft-com:office:office" xmlns:r="http://schemas.openxmlformats.org/officeDocument/2006/relationships" xmlns:m="http://schemas.openxmlformats.org/officeDocument/2006/math" xmlns:v="urn:schemas-microsoft-com:vml" xmlns:wp14="http://schemas.microsoft.com/office/word/2010/wordprocessingDrawing" xmlns:wp="http://schemas.openxmlformats.org/drawingml/2006/wordprocessingDrawing" xmlns:w10="urn:schemas-microsoft-com:office:word" xmlns:w="http://schemas.openxmlformats.org/wordprocessingml/2006/main" xmlns:w14="http://schemas.microsoft.com/office/word/2010/wordml" xmlns:wpg="http://schemas.microsoft.com/office/word/2010/wordprocessingGroup" xmlns:wpi="http://schemas.microsoft.com/office/word/2010/wordprocessingInk" xmlns:wne="http://schemas.microsoft.com/office/word/2006/wordml" xmlns:wps="http://schemas.microsoft.com/office/word/2010/wordprocessingShape" mc:Ignorable="w14 wp14">
   <w:docDefaults>
     <w:rPrDefault>
       <w:rPr>
@@ -1502,7 +1748,7 @@
       </w:pPr>
     </w:pPrDefault>
   </w:docDefaults>
-  <w:latentStyles w:defLockedState="0" w:defUIPriority="99" w:defSemiHidden="1" w:defUnhideWhenUsed="1" w:defQFormat="0" w:count="267">
+  <w:latentStyles w:defLockedState="0" w:defUIPriority="99" w:defSemiHidden="1" w:defUnhideWhenUsed="1" w:defQFormat="0" w:count="276">
     <w:lsdException w:name="Normal" w:semiHidden="0" w:uiPriority="0" w:unhideWhenUsed="0" w:qFormat="1"/>
     <w:lsdException w:name="heading 1" w:semiHidden="0" w:uiPriority="9" w:unhideWhenUsed="0" w:qFormat="1"/>
     <w:lsdException w:name="heading 2" w:uiPriority="9" w:qFormat="1"/>
@@ -2174,7 +2420,7 @@
 </file>
 
 <file path=customXml/itemProps1.xml><?xml version="1.0" encoding="utf-8"?>
-<ds:datastoreItem xmlns:ds="http://schemas.openxmlformats.org/officeDocument/2006/customXml" ds:itemID="{A70E1976-BF7A-4578-BD1F-94B0A8F58614}">
+<ds:datastoreItem xmlns:ds="http://schemas.openxmlformats.org/officeDocument/2006/customXml" ds:itemID="{3DD0BF4B-F83F-2744-BA01-4E763CE3BFE3}">
   <ds:schemaRefs>
     <ds:schemaRef ds:uri="http://schemas.openxmlformats.org/officeDocument/2006/bibliography"/>
   </ds:schemaRefs>

</xml_diff>

<commit_message>
migrated TODO issues to TODO.md
</commit_message>
<xml_diff>
--- a/src/site/doc/User Manual.docx
+++ b/src/site/doc/User Manual.docx
@@ -6,6 +6,7 @@
       <w:pPr>
         <w:pStyle w:val="Title"/>
       </w:pPr>
+      <w:bookmarkStart w:id="0" w:name="_GoBack"/>
       <w:r>
         <w:t>GC Analyzer</w:t>
       </w:r>
@@ -73,6 +74,9 @@
             <w:rPr>
               <w:rFonts w:eastAsiaTheme="minorEastAsia"/>
               <w:noProof/>
+              <w:sz w:val="24"/>
+              <w:szCs w:val="24"/>
+              <w:lang w:eastAsia="ja-JP"/>
             </w:rPr>
           </w:pPr>
           <w:r>
@@ -84,63 +88,53 @@
           <w:r>
             <w:fldChar w:fldCharType="separate"/>
           </w:r>
-          <w:hyperlink w:anchor="_Toc365655458" w:history="1">
-            <w:r>
-              <w:rPr>
-                <w:rStyle w:val="Hyperlink"/>
-                <w:noProof/>
-              </w:rPr>
-              <w:t>Time Origin</w:t>
-            </w:r>
-            <w:r>
-              <w:rPr>
-                <w:noProof/>
-                <w:webHidden/>
-              </w:rPr>
-              <w:tab/>
-            </w:r>
-            <w:r>
-              <w:rPr>
-                <w:noProof/>
-                <w:webHidden/>
-              </w:rPr>
-              <w:fldChar w:fldCharType="begin"/>
-            </w:r>
-            <w:r>
-              <w:rPr>
-                <w:noProof/>
-                <w:webHidden/>
-              </w:rPr>
-              <w:instrText xml:space="preserve"> PAGEREF _Toc365655458 \h </w:instrText>
-            </w:r>
-            <w:r>
-              <w:rPr>
-                <w:noProof/>
-                <w:webHidden/>
-              </w:rPr>
-            </w:r>
-            <w:r>
-              <w:rPr>
-                <w:noProof/>
-                <w:webHidden/>
-              </w:rPr>
-              <w:fldChar w:fldCharType="separate"/>
-            </w:r>
-            <w:r>
-              <w:rPr>
-                <w:noProof/>
-                <w:webHidden/>
-              </w:rPr>
-              <w:t>3</w:t>
-            </w:r>
-            <w:r>
-              <w:rPr>
-                <w:noProof/>
-                <w:webHidden/>
-              </w:rPr>
-              <w:fldChar w:fldCharType="end"/>
-            </w:r>
-          </w:hyperlink>
+          <w:r>
+            <w:rPr>
+              <w:noProof/>
+            </w:rPr>
+            <w:t>Time Origin</w:t>
+          </w:r>
+          <w:r>
+            <w:rPr>
+              <w:noProof/>
+            </w:rPr>
+            <w:tab/>
+          </w:r>
+          <w:r>
+            <w:rPr>
+              <w:noProof/>
+            </w:rPr>
+            <w:fldChar w:fldCharType="begin"/>
+          </w:r>
+          <w:r>
+            <w:rPr>
+              <w:noProof/>
+            </w:rPr>
+            <w:instrText xml:space="preserve"> PAGEREF _Toc299016021 \h </w:instrText>
+          </w:r>
+          <w:r>
+            <w:rPr>
+              <w:noProof/>
+            </w:rPr>
+          </w:r>
+          <w:r>
+            <w:rPr>
+              <w:noProof/>
+            </w:rPr>
+            <w:fldChar w:fldCharType="separate"/>
+          </w:r>
+          <w:r>
+            <w:rPr>
+              <w:noProof/>
+            </w:rPr>
+            <w:t>3</w:t>
+          </w:r>
+          <w:r>
+            <w:rPr>
+              <w:noProof/>
+            </w:rPr>
+            <w:fldChar w:fldCharType="end"/>
+          </w:r>
         </w:p>
         <w:p>
           <w:pPr>
@@ -151,133 +145,58 @@
             <w:rPr>
               <w:rFonts w:eastAsiaTheme="minorEastAsia"/>
               <w:noProof/>
+              <w:sz w:val="24"/>
+              <w:szCs w:val="24"/>
+              <w:lang w:eastAsia="ja-JP"/>
             </w:rPr>
           </w:pPr>
-          <w:hyperlink w:anchor="_Toc365655459" w:history="1">
-            <w:r>
-              <w:rPr>
-                <w:rStyle w:val="Hyperlink"/>
-                <w:noProof/>
-              </w:rPr>
-              <w:t>gc-analyzer Development</w:t>
-            </w:r>
-            <w:r>
-              <w:rPr>
-                <w:noProof/>
-                <w:webHidden/>
-              </w:rPr>
-              <w:tab/>
-            </w:r>
-            <w:r>
-              <w:rPr>
-                <w:noProof/>
-                <w:webHidden/>
-              </w:rPr>
-              <w:fldChar w:fldCharType="begin"/>
-            </w:r>
-            <w:r>
-              <w:rPr>
-                <w:noProof/>
-                <w:webHidden/>
-              </w:rPr>
-              <w:instrText xml:space="preserve"> PAGEREF _Toc365655459 \h </w:instrText>
-            </w:r>
-            <w:r>
-              <w:rPr>
-                <w:noProof/>
-                <w:webHidden/>
-              </w:rPr>
-            </w:r>
-            <w:r>
-              <w:rPr>
-                <w:noProof/>
-                <w:webHidden/>
-              </w:rPr>
-              <w:fldChar w:fldCharType="separate"/>
-            </w:r>
-            <w:r>
-              <w:rPr>
-                <w:noProof/>
-                <w:webHidden/>
-              </w:rPr>
-              <w:t>4</w:t>
-            </w:r>
-            <w:r>
-              <w:rPr>
-                <w:noProof/>
-                <w:webHidden/>
-              </w:rPr>
-              <w:fldChar w:fldCharType="end"/>
-            </w:r>
-          </w:hyperlink>
-        </w:p>
-        <w:p>
-          <w:pPr>
-            <w:pStyle w:val="TOC2"/>
-            <w:tabs>
-              <w:tab w:val="right" w:leader="dot" w:pos="9350"/>
-            </w:tabs>
-            <w:rPr>
-              <w:noProof/>
-            </w:rPr>
-          </w:pPr>
-          <w:hyperlink w:anchor="_Toc365655460" w:history="1">
-            <w:r>
-              <w:rPr>
-                <w:rStyle w:val="Hyperlink"/>
-                <w:noProof/>
-              </w:rPr>
-              <w:t>TODO</w:t>
-            </w:r>
-            <w:r>
-              <w:rPr>
-                <w:noProof/>
-                <w:webHidden/>
-              </w:rPr>
-              <w:tab/>
-            </w:r>
-            <w:r>
-              <w:rPr>
-                <w:noProof/>
-                <w:webHidden/>
-              </w:rPr>
-              <w:fldChar w:fldCharType="begin"/>
-            </w:r>
-            <w:r>
-              <w:rPr>
-                <w:noProof/>
-                <w:webHidden/>
-              </w:rPr>
-              <w:instrText xml:space="preserve"> PAGEREF _Toc365655460 \h </w:instrText>
-            </w:r>
-            <w:r>
-              <w:rPr>
-                <w:noProof/>
-                <w:webHidden/>
-              </w:rPr>
-            </w:r>
-            <w:r>
-              <w:rPr>
-                <w:noProof/>
-                <w:webHidden/>
-              </w:rPr>
-              <w:fldChar w:fldCharType="separate"/>
-            </w:r>
-            <w:r>
-              <w:rPr>
-                <w:noProof/>
-                <w:webHidden/>
-              </w:rPr>
-              <w:t>4</w:t>
-            </w:r>
-            <w:r>
-              <w:rPr>
-                <w:noProof/>
-                <w:webHidden/>
-              </w:rPr>
-              <w:fldChar w:fldCharType="end"/>
-            </w:r>
-          </w:hyperlink>
+          <w:r>
+            <w:rPr>
+              <w:noProof/>
+            </w:rPr>
+            <w:t>gc-analyzer Development</w:t>
+          </w:r>
+          <w:r>
+            <w:rPr>
+              <w:noProof/>
+            </w:rPr>
+            <w:tab/>
+          </w:r>
+          <w:r>
+            <w:rPr>
+              <w:noProof/>
+            </w:rPr>
+            <w:fldChar w:fldCharType="begin"/>
+          </w:r>
+          <w:r>
+            <w:rPr>
+              <w:noProof/>
+            </w:rPr>
+            <w:instrText xml:space="preserve"> PAGEREF _Toc299016022 \h </w:instrText>
+          </w:r>
+          <w:r>
+            <w:rPr>
+              <w:noProof/>
+            </w:rPr>
+          </w:r>
+          <w:r>
+            <w:rPr>
+              <w:noProof/>
+            </w:rPr>
+            <w:fldChar w:fldCharType="separate"/>
+          </w:r>
+          <w:r>
+            <w:rPr>
+              <w:noProof/>
+            </w:rPr>
+            <w:t>4</w:t>
+          </w:r>
+          <w:r>
+            <w:rPr>
+              <w:noProof/>
+            </w:rPr>
+            <w:fldChar w:fldCharType="end"/>
+          </w:r>
         </w:p>
         <w:p>
           <w:r>
@@ -300,12 +219,12 @@
       <w:pPr>
         <w:pStyle w:val="Heading1"/>
       </w:pPr>
-      <w:bookmarkStart w:id="0" w:name="_Toc365655458"/>
+      <w:bookmarkStart w:id="1" w:name="_Toc299016021"/>
       <w:r>
         <w:lastRenderedPageBreak/>
         <w:t>Time Origin</w:t>
       </w:r>
-      <w:bookmarkEnd w:id="0"/>
+      <w:bookmarkEnd w:id="1"/>
     </w:p>
     <w:p/>
     <w:p>
@@ -458,7 +377,7 @@
       <w:pPr>
         <w:pStyle w:val="Heading1"/>
       </w:pPr>
-      <w:bookmarkStart w:id="1" w:name="_Toc365655459"/>
+      <w:bookmarkStart w:id="2" w:name="_Toc299016022"/>
       <w:proofErr w:type="spellStart"/>
       <w:proofErr w:type="gramStart"/>
       <w:r>
@@ -470,621 +389,10 @@
       <w:r>
         <w:t>-analyzer Development</w:t>
       </w:r>
-      <w:bookmarkEnd w:id="1"/>
+      <w:bookmarkEnd w:id="2"/>
     </w:p>
     <w:p/>
-    <w:p/>
-    <w:p>
-      <w:pPr>
-        <w:pStyle w:val="Heading2"/>
-      </w:pPr>
-      <w:bookmarkStart w:id="2" w:name="_Toc365655460"/>
-      <w:r>
-        <w:t>TODO</w:t>
-      </w:r>
-      <w:bookmarkEnd w:id="2"/>
-    </w:p>
-    <w:p>
-      <w:pPr>
-        <w:pStyle w:val="ListParagraph"/>
-        <w:numPr>
-          <w:ilvl w:val="0"/>
-          <w:numId w:val="2"/>
-        </w:numPr>
-        <w:spacing w:after="0" w:line="240" w:lineRule="auto"/>
-        <w:rPr>
-          <w:rFonts w:ascii="Garamond" w:hAnsi="Garamond"/>
-        </w:rPr>
-      </w:pPr>
-      <w:proofErr w:type="spellStart"/>
-      <w:proofErr w:type="gramStart"/>
-      <w:r>
-        <w:rPr>
-          <w:rFonts w:ascii="Garamond" w:hAnsi="Garamond"/>
-          <w:b/>
-        </w:rPr>
-        <w:t>gca</w:t>
-      </w:r>
-      <w:proofErr w:type="spellEnd"/>
-      <w:proofErr w:type="gramEnd"/>
-      <w:r>
-        <w:rPr>
-          <w:rFonts w:ascii="Garamond" w:hAnsi="Garamond"/>
-          <w:b/>
-        </w:rPr>
-        <w:t xml:space="preserve"> </w:t>
-      </w:r>
-      <w:r>
-        <w:rPr>
-          <w:rFonts w:ascii="Garamond" w:hAnsi="Garamond"/>
-          <w:b/>
-        </w:rPr>
-        <w:t xml:space="preserve">04/28/15. </w:t>
-      </w:r>
-      <w:r>
-        <w:rPr>
-          <w:rFonts w:ascii="Garamond" w:hAnsi="Garamond"/>
-        </w:rPr>
-        <w:t xml:space="preserve">Next on </w:t>
-      </w:r>
-      <w:proofErr w:type="spellStart"/>
-      <w:proofErr w:type="gramStart"/>
-      <w:r>
-        <w:rPr>
-          <w:rFonts w:ascii="Garamond" w:hAnsi="Garamond"/>
-        </w:rPr>
-        <w:t>gca</w:t>
-      </w:r>
-      <w:proofErr w:type="spellEnd"/>
-      <w:proofErr w:type="gramEnd"/>
-      <w:r>
-        <w:rPr>
-          <w:rFonts w:ascii="Garamond" w:hAnsi="Garamond"/>
-        </w:rPr>
-        <w:t xml:space="preserve">  - I should be able to export all fields by default. If a field does not apply, it should generate ‘’ in the CSV file.</w:t>
-      </w:r>
-    </w:p>
-    <w:p>
-      <w:pPr>
-        <w:pStyle w:val="ListParagraph"/>
-        <w:numPr>
-          <w:ilvl w:val="0"/>
-          <w:numId w:val="2"/>
-        </w:numPr>
-        <w:spacing w:after="0" w:line="240" w:lineRule="auto"/>
-        <w:rPr>
-          <w:rFonts w:ascii="Garamond" w:hAnsi="Garamond"/>
-        </w:rPr>
-      </w:pPr>
-      <w:proofErr w:type="spellStart"/>
-      <w:proofErr w:type="gramStart"/>
-      <w:r>
-        <w:rPr>
-          <w:rFonts w:ascii="Garamond" w:hAnsi="Garamond"/>
-          <w:b/>
-        </w:rPr>
-        <w:t>gca</w:t>
-      </w:r>
-      <w:proofErr w:type="spellEnd"/>
-      <w:proofErr w:type="gramEnd"/>
-      <w:r>
-        <w:rPr>
-          <w:rFonts w:ascii="Garamond" w:hAnsi="Garamond"/>
-          <w:b/>
-        </w:rPr>
-        <w:t xml:space="preserve"> </w:t>
-      </w:r>
-      <w:r>
-        <w:rPr>
-          <w:rFonts w:ascii="Garamond" w:hAnsi="Garamond"/>
-          <w:b/>
-        </w:rPr>
-        <w:t xml:space="preserve">04/28/15. </w:t>
-      </w:r>
-      <w:r>
-        <w:rPr>
-          <w:rFonts w:ascii="Garamond" w:hAnsi="Garamond"/>
-          <w:b/>
-        </w:rPr>
-        <w:t xml:space="preserve"> </w:t>
-      </w:r>
-      <w:r>
-        <w:rPr>
-          <w:rFonts w:ascii="Garamond" w:hAnsi="Garamond"/>
-        </w:rPr>
-        <w:t xml:space="preserve">I should not throw any exception and not stop parsing, just log a warning and go on. This way I can extract </w:t>
-      </w:r>
-      <w:r>
-        <w:rPr>
-          <w:rFonts w:ascii="Garamond" w:hAnsi="Garamond"/>
-          <w:b/>
-          <w:bCs/>
-        </w:rPr>
-        <w:t>some</w:t>
-      </w:r>
-      <w:r>
-        <w:rPr>
-          <w:rFonts w:ascii="Garamond" w:hAnsi="Garamond"/>
-        </w:rPr>
-        <w:t xml:space="preserve"> info from a file instead of stopping.</w:t>
-      </w:r>
-    </w:p>
-    <w:p>
-      <w:pPr>
-        <w:pStyle w:val="ListParagraph"/>
-        <w:numPr>
-          <w:ilvl w:val="0"/>
-          <w:numId w:val="2"/>
-        </w:numPr>
-        <w:spacing w:after="0" w:line="240" w:lineRule="auto"/>
-        <w:rPr>
-          <w:rFonts w:ascii="Garamond" w:hAnsi="Garamond"/>
-        </w:rPr>
-      </w:pPr>
-      <w:proofErr w:type="spellStart"/>
-      <w:r>
-        <w:rPr>
-          <w:rFonts w:ascii="Garamond" w:hAnsi="Garamond"/>
-          <w:b/>
-        </w:rPr>
-        <w:t>gca</w:t>
-      </w:r>
-      <w:proofErr w:type="spellEnd"/>
-      <w:r>
-        <w:rPr>
-          <w:rFonts w:ascii="Garamond" w:hAnsi="Garamond"/>
-          <w:b/>
-        </w:rPr>
-        <w:t xml:space="preserve"> </w:t>
-      </w:r>
-      <w:r>
-        <w:rPr>
-          <w:rFonts w:ascii="Garamond" w:hAnsi="Garamond"/>
-          <w:b/>
-        </w:rPr>
-        <w:t xml:space="preserve">04/28/15. </w:t>
-      </w:r>
-      <w:bookmarkStart w:id="3" w:name="_GoBack"/>
-      <w:bookmarkEnd w:id="3"/>
-      <w:r>
-        <w:rPr>
-          <w:rFonts w:ascii="Garamond" w:hAnsi="Garamond"/>
-        </w:rPr>
-        <w:t xml:space="preserve"> standardize the automatic maven dependency pull from pom.xml into the final artifact (release.sh)</w:t>
-      </w:r>
-    </w:p>
-    <w:p>
-      <w:pPr>
-        <w:rPr>
-          <w:color w:val="FF0000"/>
-        </w:rPr>
-      </w:pPr>
-    </w:p>
-    <w:p>
-      <w:pPr>
-        <w:pStyle w:val="ListParagraph"/>
-        <w:numPr>
-          <w:ilvl w:val="0"/>
-          <w:numId w:val="1"/>
-        </w:numPr>
-        <w:rPr>
-          <w:color w:val="FF0000"/>
-        </w:rPr>
-      </w:pPr>
-      <w:r>
-        <w:rPr>
-          <w:color w:val="FF0000"/>
-        </w:rPr>
-        <w:t xml:space="preserve">Add garbage_collection.log-08-28-2013_06-40-47 to </w:t>
-      </w:r>
-      <w:proofErr w:type="spellStart"/>
-      <w:r>
-        <w:rPr>
-          <w:color w:val="FF0000"/>
-        </w:rPr>
-        <w:t>src</w:t>
-      </w:r>
-      <w:proofErr w:type="spellEnd"/>
-      <w:r>
-        <w:rPr>
-          <w:color w:val="FF0000"/>
-        </w:rPr>
-        <w:t>\test\resources\collected and write a test that passes around it.</w:t>
-      </w:r>
-    </w:p>
-    <w:p>
-      <w:pPr>
-        <w:pStyle w:val="ListParagraph"/>
-        <w:numPr>
-          <w:ilvl w:val="0"/>
-          <w:numId w:val="1"/>
-        </w:numPr>
-        <w:rPr>
-          <w:color w:val="FF0000"/>
-        </w:rPr>
-      </w:pPr>
-      <w:r>
-        <w:rPr>
-          <w:color w:val="FF0000"/>
-        </w:rPr>
-        <w:t xml:space="preserve">Clarify </w:t>
-      </w:r>
-      <w:proofErr w:type="spellStart"/>
-      <w:r>
-        <w:rPr>
-          <w:color w:val="FF0000"/>
-        </w:rPr>
-        <w:t>ParserException</w:t>
-      </w:r>
-      <w:proofErr w:type="spellEnd"/>
-      <w:r>
-        <w:rPr>
-          <w:color w:val="FF0000"/>
-        </w:rPr>
-        <w:t xml:space="preserve"> </w:t>
-      </w:r>
-      <w:proofErr w:type="spellStart"/>
-      <w:r>
-        <w:rPr>
-          <w:color w:val="FF0000"/>
-        </w:rPr>
-        <w:t>vs</w:t>
-      </w:r>
-      <w:proofErr w:type="spellEnd"/>
-      <w:r>
-        <w:rPr>
-          <w:color w:val="FF0000"/>
-        </w:rPr>
-        <w:t xml:space="preserve"> Exception in </w:t>
-      </w:r>
-      <w:proofErr w:type="spellStart"/>
-      <w:proofErr w:type="gramStart"/>
-      <w:r>
-        <w:rPr>
-          <w:color w:val="FF0000"/>
-        </w:rPr>
-        <w:t>GCEventParser.parse</w:t>
-      </w:r>
-      <w:proofErr w:type="spellEnd"/>
-      <w:r>
-        <w:rPr>
-          <w:color w:val="FF0000"/>
-        </w:rPr>
-        <w:t>(</w:t>
-      </w:r>
-      <w:proofErr w:type="gramEnd"/>
-      <w:r>
-        <w:rPr>
-          <w:color w:val="FF0000"/>
-        </w:rPr>
-        <w:t>..)</w:t>
-      </w:r>
-    </w:p>
-    <w:p>
-      <w:pPr>
-        <w:pStyle w:val="ListParagraph"/>
-        <w:numPr>
-          <w:ilvl w:val="0"/>
-          <w:numId w:val="1"/>
-        </w:numPr>
-        <w:rPr>
-          <w:color w:val="FF0000"/>
-        </w:rPr>
-      </w:pPr>
-      <w:r>
-        <w:rPr>
-          <w:color w:val="FF0000"/>
-        </w:rPr>
-        <w:t xml:space="preserve">What is the difference between the first and second duration in the example. When figuring out go to </w:t>
-      </w:r>
-      <w:proofErr w:type="spellStart"/>
-      <w:r>
-        <w:rPr>
-          <w:color w:val="FF0000"/>
-        </w:rPr>
-        <w:t>TODO_swev</w:t>
-      </w:r>
-      <w:proofErr w:type="spellEnd"/>
-    </w:p>
-    <w:p>
-      <w:pPr>
-        <w:ind w:left="360"/>
-        <w:rPr>
-          <w:rFonts w:ascii="Courier New" w:hAnsi="Courier New" w:cs="Courier New"/>
-          <w:color w:val="FF0000"/>
-          <w:sz w:val="16"/>
-        </w:rPr>
-      </w:pPr>
-      <w:r>
-        <w:rPr>
-          <w:rFonts w:ascii="Courier New" w:hAnsi="Courier New" w:cs="Courier New"/>
-          <w:color w:val="FF0000"/>
-          <w:sz w:val="16"/>
-        </w:rPr>
-        <w:t>1.985: [GC 1.984: [</w:t>
-      </w:r>
-      <w:proofErr w:type="spellStart"/>
-      <w:r>
-        <w:rPr>
-          <w:rFonts w:ascii="Courier New" w:hAnsi="Courier New" w:cs="Courier New"/>
-          <w:color w:val="FF0000"/>
-          <w:sz w:val="16"/>
-        </w:rPr>
-        <w:t>ParNew</w:t>
-      </w:r>
-      <w:proofErr w:type="spellEnd"/>
-      <w:r>
-        <w:rPr>
-          <w:rFonts w:ascii="Courier New" w:hAnsi="Courier New" w:cs="Courier New"/>
-          <w:color w:val="FF0000"/>
-          <w:sz w:val="16"/>
-        </w:rPr>
-        <w:t xml:space="preserve">: 136320K-&gt;6357K(153344K), 0.0083580 </w:t>
-      </w:r>
-      <w:proofErr w:type="spellStart"/>
-      <w:r>
-        <w:rPr>
-          <w:rFonts w:ascii="Courier New" w:hAnsi="Courier New" w:cs="Courier New"/>
-          <w:color w:val="FF0000"/>
-          <w:sz w:val="16"/>
-        </w:rPr>
-        <w:t>secs</w:t>
-      </w:r>
-      <w:proofErr w:type="spellEnd"/>
-      <w:r>
-        <w:rPr>
-          <w:rFonts w:ascii="Courier New" w:hAnsi="Courier New" w:cs="Courier New"/>
-          <w:color w:val="FF0000"/>
-          <w:sz w:val="16"/>
-        </w:rPr>
-        <w:t xml:space="preserve">] 136320K-&gt;6357K(4177280K), 0.0085020 </w:t>
-      </w:r>
-      <w:proofErr w:type="spellStart"/>
-      <w:r>
-        <w:rPr>
-          <w:rFonts w:ascii="Courier New" w:hAnsi="Courier New" w:cs="Courier New"/>
-          <w:color w:val="FF0000"/>
-          <w:sz w:val="16"/>
-        </w:rPr>
-        <w:t>secs</w:t>
-      </w:r>
-      <w:proofErr w:type="spellEnd"/>
-      <w:r>
-        <w:rPr>
-          <w:rFonts w:ascii="Courier New" w:hAnsi="Courier New" w:cs="Courier New"/>
-          <w:color w:val="FF0000"/>
-          <w:sz w:val="16"/>
-        </w:rPr>
-        <w:t xml:space="preserve">] [Times: user=0.05 sys=0.01, real=0.01 </w:t>
-      </w:r>
-      <w:proofErr w:type="spellStart"/>
-      <w:r>
-        <w:rPr>
-          <w:rFonts w:ascii="Courier New" w:hAnsi="Courier New" w:cs="Courier New"/>
-          <w:color w:val="FF0000"/>
-          <w:sz w:val="16"/>
-        </w:rPr>
-        <w:t>secs</w:t>
-      </w:r>
-      <w:proofErr w:type="spellEnd"/>
-      <w:r>
-        <w:rPr>
-          <w:rFonts w:ascii="Courier New" w:hAnsi="Courier New" w:cs="Courier New"/>
-          <w:color w:val="FF0000"/>
-          <w:sz w:val="16"/>
-        </w:rPr>
-        <w:t>]</w:t>
-      </w:r>
-    </w:p>
-    <w:p>
-      <w:pPr>
-        <w:pStyle w:val="ListParagraph"/>
-      </w:pPr>
-    </w:p>
-    <w:p>
-      <w:pPr>
-        <w:pStyle w:val="ListParagraph"/>
-        <w:numPr>
-          <w:ilvl w:val="0"/>
-          <w:numId w:val="1"/>
-        </w:numPr>
-      </w:pPr>
-      <w:r>
-        <w:t xml:space="preserve">Implement expression: heap-after - </w:t>
-      </w:r>
-      <w:proofErr w:type="spellStart"/>
-      <w:r>
-        <w:t>og</w:t>
-      </w:r>
-      <w:proofErr w:type="spellEnd"/>
-      <w:r>
-        <w:t>-after</w:t>
-      </w:r>
-    </w:p>
-    <w:p>
-      <w:pPr>
-        <w:pStyle w:val="ListParagraph"/>
-        <w:numPr>
-          <w:ilvl w:val="0"/>
-          <w:numId w:val="1"/>
-        </w:numPr>
-      </w:pPr>
-      <w:r>
-        <w:t>Should be able to calculate time from previous collection (and time from previous collection of the same type)</w:t>
-      </w:r>
-    </w:p>
-    <w:p>
-      <w:pPr>
-        <w:pStyle w:val="ListParagraph"/>
-        <w:numPr>
-          <w:ilvl w:val="0"/>
-          <w:numId w:val="1"/>
-        </w:numPr>
-      </w:pPr>
-      <w:r>
-        <w:t xml:space="preserve">Define strategy on </w:t>
-      </w:r>
-      <w:proofErr w:type="gramStart"/>
-      <w:r>
-        <w:t>log.info(</w:t>
-      </w:r>
-      <w:proofErr w:type="gramEnd"/>
-      <w:r>
-        <w:t xml:space="preserve">) </w:t>
-      </w:r>
-      <w:proofErr w:type="spellStart"/>
-      <w:r>
-        <w:t>vs</w:t>
-      </w:r>
-      <w:proofErr w:type="spellEnd"/>
-      <w:r>
-        <w:t xml:space="preserve"> </w:t>
-      </w:r>
-      <w:proofErr w:type="spellStart"/>
-      <w:r>
-        <w:t>System.out.print</w:t>
-      </w:r>
-      <w:proofErr w:type="spellEnd"/>
-      <w:r>
-        <w:t xml:space="preserve">. In a command line environment I need the utility to be "quiet" - not generate </w:t>
-      </w:r>
-      <w:proofErr w:type="gramStart"/>
-      <w:r>
-        <w:t>any  undesired</w:t>
-      </w:r>
-      <w:proofErr w:type="gramEnd"/>
-      <w:r>
-        <w:t xml:space="preserve"> output.</w:t>
-      </w:r>
-    </w:p>
-    <w:p>
-      <w:pPr>
-        <w:pStyle w:val="ListParagraph"/>
-        <w:numPr>
-          <w:ilvl w:val="0"/>
-          <w:numId w:val="1"/>
-        </w:numPr>
-      </w:pPr>
-      <w:r>
-        <w:t xml:space="preserve">Re-implement it in such a way to make sure that after a pass, I "understand" every bit of that </w:t>
-      </w:r>
-      <w:proofErr w:type="spellStart"/>
-      <w:r>
-        <w:t>gc</w:t>
-      </w:r>
-      <w:proofErr w:type="spellEnd"/>
-      <w:r>
-        <w:t xml:space="preserve"> log file, and if there are bits I </w:t>
-      </w:r>
-      <w:proofErr w:type="gramStart"/>
-      <w:r>
-        <w:t>don't  understand</w:t>
-      </w:r>
-      <w:proofErr w:type="gramEnd"/>
-      <w:r>
-        <w:t>, I throw an exception. This should be the default behavior. Then, I should have the option to turn the --strict behavior on</w:t>
-      </w:r>
-      <w:proofErr w:type="gramStart"/>
-      <w:r>
-        <w:t>,  and</w:t>
-      </w:r>
-      <w:proofErr w:type="gramEnd"/>
-      <w:r>
-        <w:t xml:space="preserve"> extract as much as possible, with warnings as comments embedded in the output file.</w:t>
-      </w:r>
-    </w:p>
-    <w:p>
-      <w:pPr>
-        <w:pStyle w:val="ListParagraph"/>
-        <w:numPr>
-          <w:ilvl w:val="0"/>
-          <w:numId w:val="1"/>
-        </w:numPr>
-      </w:pPr>
-      <w:r>
-        <w:t xml:space="preserve">The </w:t>
-      </w:r>
-      <w:proofErr w:type="spellStart"/>
-      <w:proofErr w:type="gramStart"/>
-      <w:r>
-        <w:t>gc</w:t>
-      </w:r>
-      <w:proofErr w:type="spellEnd"/>
-      <w:proofErr w:type="gramEnd"/>
-      <w:r>
-        <w:t xml:space="preserve"> log analysis code should be designed in such a way that it runs from a command line interface and from a server process.</w:t>
-      </w:r>
-    </w:p>
-    <w:p>
-      <w:pPr>
-        <w:pStyle w:val="ListParagraph"/>
-        <w:numPr>
-          <w:ilvl w:val="0"/>
-          <w:numId w:val="1"/>
-        </w:numPr>
-      </w:pPr>
-      <w:r>
-        <w:t>Read about parallel GC - update wiki.</w:t>
-      </w:r>
-    </w:p>
-    <w:p>
-      <w:pPr>
-        <w:pStyle w:val="ListParagraph"/>
-        <w:numPr>
-          <w:ilvl w:val="0"/>
-          <w:numId w:val="1"/>
-        </w:numPr>
-      </w:pPr>
-      <w:r>
-        <w:t xml:space="preserve">Currently I am building the distributable ZIP in a separated build.xml file - integrate this with Maven "the right way" - one </w:t>
-      </w:r>
-      <w:proofErr w:type="gramStart"/>
-      <w:r>
-        <w:t>module  that</w:t>
-      </w:r>
-      <w:proofErr w:type="gramEnd"/>
-      <w:r>
-        <w:t xml:space="preserve"> builds the JAR and one module that builds the ZIP.</w:t>
-      </w:r>
-    </w:p>
-    <w:p>
-      <w:pPr>
-        <w:pStyle w:val="ListParagraph"/>
-        <w:numPr>
-          <w:ilvl w:val="0"/>
-          <w:numId w:val="1"/>
-        </w:numPr>
-      </w:pPr>
-      <w:r>
-        <w:t xml:space="preserve">Remove all remnant </w:t>
-      </w:r>
-      <w:proofErr w:type="spellStart"/>
-      <w:proofErr w:type="gramStart"/>
-      <w:r>
-        <w:t>gc</w:t>
-      </w:r>
-      <w:proofErr w:type="spellEnd"/>
-      <w:proofErr w:type="gramEnd"/>
-      <w:r>
-        <w:t xml:space="preserve"> analysis classes </w:t>
-      </w:r>
-      <w:proofErr w:type="spellStart"/>
-      <w:r>
-        <w:t>classes</w:t>
-      </w:r>
-      <w:proofErr w:type="spellEnd"/>
-      <w:r>
-        <w:t xml:space="preserve"> from Universus, keep Universus clean from </w:t>
-      </w:r>
-      <w:proofErr w:type="spellStart"/>
-      <w:r>
-        <w:t>gc</w:t>
-      </w:r>
-      <w:proofErr w:type="spellEnd"/>
-      <w:r>
-        <w:t xml:space="preserve"> analysis.</w:t>
-      </w:r>
-    </w:p>
+    <w:bookmarkEnd w:id="0"/>
     <w:sectPr>
       <w:pgSz w:w="12240" w:h="15840"/>
       <w:pgMar w:top="1440" w:right="1440" w:bottom="1440" w:left="1440" w:header="720" w:footer="720" w:gutter="0"/>
@@ -2420,7 +1728,7 @@
 </file>
 
 <file path=customXml/itemProps1.xml><?xml version="1.0" encoding="utf-8"?>
-<ds:datastoreItem xmlns:ds="http://schemas.openxmlformats.org/officeDocument/2006/customXml" ds:itemID="{3DD0BF4B-F83F-2744-BA01-4E763CE3BFE3}">
+<ds:datastoreItem xmlns:ds="http://schemas.openxmlformats.org/officeDocument/2006/customXml" ds:itemID="{E19AEF69-A85D-014D-B49E-F98F17A6ED52}">
   <ds:schemaRefs>
     <ds:schemaRef ds:uri="http://schemas.openxmlformats.org/officeDocument/2006/bibliography"/>
   </ds:schemaRefs>

</xml_diff>